<commit_message>
Exercise of week 3
</commit_message>
<xml_diff>
--- a/class review/week_3/CPSC121-09 SI_week_3_Wed.docx
+++ b/class review/week_3/CPSC121-09 SI_week_3_Wed.docx
@@ -99,35 +99,14 @@
         <w:t>*</w:t>
       </w:r>
       <w:r>
-        <w:t xml:space="preserve">Reading from and writing to </w:t>
-      </w:r>
-      <w:r>
-        <w:t>txt file</w:t>
-      </w:r>
-    </w:p>
-    <w:p>
-      <w:r>
-        <w:tab/>
-        <w:t xml:space="preserve">How to use </w:t>
-      </w:r>
-      <w:proofErr w:type="spellStart"/>
-      <w:proofErr w:type="gramStart"/>
-      <w:r>
-        <w:t>ifstream</w:t>
-      </w:r>
-      <w:proofErr w:type="spellEnd"/>
-      <w:r>
-        <w:t xml:space="preserve"> ,</w:t>
-      </w:r>
-      <w:proofErr w:type="gramEnd"/>
-      <w:r>
-        <w:t xml:space="preserve"> </w:t>
-      </w:r>
-      <w:proofErr w:type="spellStart"/>
-      <w:r>
-        <w:t>ofstream</w:t>
-      </w:r>
-      <w:proofErr w:type="spellEnd"/>
+        <w:t>Reading from and writing to txt file</w:t>
+      </w:r>
+    </w:p>
+    <w:p>
+      <w:r>
+        <w:tab/>
+        <w:t>How to use ifstream , ofstream</w:t>
+      </w:r>
     </w:p>
     <w:p>
       <w:r>
@@ -138,15 +117,7 @@
     <w:p>
       <w:r>
         <w:tab/>
-        <w:t xml:space="preserve">Introduce another useful stream type: </w:t>
-      </w:r>
-      <w:proofErr w:type="spellStart"/>
-      <w:r>
-        <w:t>fstream</w:t>
-      </w:r>
-      <w:proofErr w:type="spellEnd"/>
-      <w:r>
-        <w:t xml:space="preserve"> for both reading and writing</w:t>
+        <w:t>Introduce another useful stream type: fstream for both reading and writing</w:t>
       </w:r>
     </w:p>
     <w:p>
@@ -170,23 +141,7 @@
         <w:tab/>
       </w:r>
       <w:r>
-        <w:t xml:space="preserve">Return types of function: void, </w:t>
-      </w:r>
-      <w:proofErr w:type="spellStart"/>
-      <w:r>
-        <w:t>int</w:t>
-      </w:r>
-      <w:proofErr w:type="spellEnd"/>
-      <w:r>
-        <w:t xml:space="preserve">, float, double, bool, </w:t>
-      </w:r>
-      <w:proofErr w:type="spellStart"/>
-      <w:r>
-        <w:t>struct</w:t>
-      </w:r>
-      <w:proofErr w:type="spellEnd"/>
-      <w:r>
-        <w:t xml:space="preserve"> …</w:t>
+        <w:t>Return types of function: void, int, float, double, bool, struct …</w:t>
       </w:r>
       <w:r>
         <w:tab/>
@@ -213,14 +168,19 @@
     <w:p>
       <w:r>
         <w:tab/>
-        <w:t>Common mistakes: missing return instruction of condition (if / else statement)</w:t>
-      </w:r>
-    </w:p>
-    <w:p/>
-    <w:p>
+        <w:t>Pass by value, pass by reference</w:t>
+      </w:r>
       <w:bookmarkStart w:id="0" w:name="_GoBack"/>
       <w:bookmarkEnd w:id="0"/>
     </w:p>
+    <w:p>
+      <w:r>
+        <w:tab/>
+        <w:t>Common mistakes: missing return instruction of condition (if / else statement)</w:t>
+      </w:r>
+    </w:p>
+    <w:p/>
+    <w:p/>
     <w:p>
       <w:r>
         <w:t xml:space="preserve">. </w:t>

</xml_diff>